<commit_message>
Add eval return value
</commit_message>
<xml_diff>
--- a/Shell.docx
+++ b/Shell.docx
@@ -180,7 +180,60 @@
                 <w:szCs w:val="24"/>
               </w:rPr>
             </w:pPr>
-            <w:proofErr w:type="spellStart"/>
+            <w:r>
+              <w:rPr>
+                <w:sz w:val="24"/>
+                <w:szCs w:val="24"/>
+              </w:rPr>
+              <w:t>cmd=$(date "+%Y-%m-%d")</w:t>
+            </w:r>
+          </w:p>
+          <w:p>
+            <w:pPr>
+              <w:pStyle w:val="a3"/>
+              <w:ind w:firstLineChars="0" w:firstLine="0"/>
+              <w:rPr>
+                <w:sz w:val="24"/>
+                <w:szCs w:val="24"/>
+              </w:rPr>
+            </w:pPr>
+            <w:r>
+              <w:rPr>
+                <w:sz w:val="24"/>
+                <w:szCs w:val="24"/>
+              </w:rPr>
+              <w:t>echo $cmd</w:t>
+            </w:r>
+            <w:r>
+              <w:rPr>
+                <w:sz w:val="24"/>
+                <w:szCs w:val="24"/>
+              </w:rPr>
+              <w:t xml:space="preserve">              # </w:t>
+            </w:r>
+            <w:r>
+              <w:rPr>
+                <w:rFonts w:hint="eastAsia"/>
+                <w:sz w:val="24"/>
+                <w:szCs w:val="24"/>
+              </w:rPr>
+              <w:t>一般</w:t>
+            </w:r>
+            <w:r>
+              <w:rPr>
+                <w:sz w:val="24"/>
+                <w:szCs w:val="24"/>
+              </w:rPr>
+              <w:t>情况等价于</w:t>
+            </w:r>
+            <w:r>
+              <w:rPr>
+                <w:rFonts w:hint="eastAsia"/>
+                <w:sz w:val="24"/>
+                <w:szCs w:val="24"/>
+              </w:rPr>
+              <w:t>echo ${</w:t>
+            </w:r>
             <w:r>
               <w:rPr>
                 <w:sz w:val="24"/>
@@ -188,79 +241,6 @@
               </w:rPr>
               <w:t>cmd</w:t>
             </w:r>
-            <w:proofErr w:type="spellEnd"/>
-            <w:r>
-              <w:rPr>
-                <w:sz w:val="24"/>
-                <w:szCs w:val="24"/>
-              </w:rPr>
-              <w:t>=$(date "+%Y-%m-%d")</w:t>
-            </w:r>
-          </w:p>
-          <w:p>
-            <w:pPr>
-              <w:pStyle w:val="a3"/>
-              <w:ind w:firstLineChars="0" w:firstLine="0"/>
-              <w:rPr>
-                <w:sz w:val="24"/>
-                <w:szCs w:val="24"/>
-              </w:rPr>
-            </w:pPr>
-            <w:r>
-              <w:rPr>
-                <w:sz w:val="24"/>
-                <w:szCs w:val="24"/>
-              </w:rPr>
-              <w:t>echo $</w:t>
-            </w:r>
-            <w:proofErr w:type="spellStart"/>
-            <w:r>
-              <w:rPr>
-                <w:sz w:val="24"/>
-                <w:szCs w:val="24"/>
-              </w:rPr>
-              <w:t>cmd</w:t>
-            </w:r>
-            <w:proofErr w:type="spellEnd"/>
-            <w:r>
-              <w:rPr>
-                <w:sz w:val="24"/>
-                <w:szCs w:val="24"/>
-              </w:rPr>
-              <w:t xml:space="preserve">              # </w:t>
-            </w:r>
-            <w:r>
-              <w:rPr>
-                <w:rFonts w:hint="eastAsia"/>
-                <w:sz w:val="24"/>
-                <w:szCs w:val="24"/>
-              </w:rPr>
-              <w:t>一般</w:t>
-            </w:r>
-            <w:r>
-              <w:rPr>
-                <w:sz w:val="24"/>
-                <w:szCs w:val="24"/>
-              </w:rPr>
-              <w:t>情况等价于</w:t>
-            </w:r>
-            <w:r>
-              <w:rPr>
-                <w:rFonts w:hint="eastAsia"/>
-                <w:sz w:val="24"/>
-                <w:szCs w:val="24"/>
-              </w:rPr>
-              <w:t>echo ${</w:t>
-            </w:r>
-            <w:proofErr w:type="spellStart"/>
-            <w:r>
-              <w:rPr>
-                <w:sz w:val="24"/>
-                <w:szCs w:val="24"/>
-              </w:rPr>
-              <w:t>cmd</w:t>
-            </w:r>
-            <w:proofErr w:type="spellEnd"/>
             <w:r>
               <w:rPr>
                 <w:rFonts w:hint="eastAsia"/>
@@ -402,48 +382,30 @@
                 <w:szCs w:val="24"/>
               </w:rPr>
             </w:pPr>
-            <w:proofErr w:type="spellStart"/>
-            <w:r>
-              <w:rPr>
-                <w:sz w:val="24"/>
-                <w:szCs w:val="24"/>
-              </w:rPr>
-              <w:t>cmd</w:t>
-            </w:r>
-            <w:proofErr w:type="spellEnd"/>
-            <w:r>
-              <w:rPr>
-                <w:sz w:val="24"/>
-                <w:szCs w:val="24"/>
-              </w:rPr>
-              <w:t>=`date "+%Y-%m-%d"`</w:t>
-            </w:r>
-          </w:p>
-          <w:p>
-            <w:pPr>
-              <w:pStyle w:val="a3"/>
-              <w:ind w:firstLineChars="0" w:firstLine="0"/>
-              <w:rPr>
-                <w:sz w:val="24"/>
-                <w:szCs w:val="24"/>
-              </w:rPr>
-            </w:pPr>
-            <w:r>
-              <w:rPr>
-                <w:sz w:val="24"/>
-                <w:szCs w:val="24"/>
-              </w:rPr>
-              <w:t>echo $</w:t>
-            </w:r>
-            <w:proofErr w:type="spellStart"/>
-            <w:r>
-              <w:rPr>
-                <w:sz w:val="24"/>
-                <w:szCs w:val="24"/>
-              </w:rPr>
-              <w:t>cmd</w:t>
-            </w:r>
-            <w:proofErr w:type="spellEnd"/>
+            <w:r>
+              <w:rPr>
+                <w:sz w:val="24"/>
+                <w:szCs w:val="24"/>
+              </w:rPr>
+              <w:t>cmd=`date "+%Y-%m-%d"`</w:t>
+            </w:r>
+          </w:p>
+          <w:p>
+            <w:pPr>
+              <w:pStyle w:val="a3"/>
+              <w:ind w:firstLineChars="0" w:firstLine="0"/>
+              <w:rPr>
+                <w:sz w:val="24"/>
+                <w:szCs w:val="24"/>
+              </w:rPr>
+            </w:pPr>
+            <w:r>
+              <w:rPr>
+                <w:sz w:val="24"/>
+                <w:szCs w:val="24"/>
+              </w:rPr>
+              <w:t>echo $cmd</w:t>
+            </w:r>
           </w:p>
           <w:p>
             <w:pPr>
@@ -533,7 +495,6 @@
         </w:rPr>
         <w:t>但如果</w:t>
       </w:r>
-      <w:proofErr w:type="spellStart"/>
       <w:r>
         <w:rPr>
           <w:sz w:val="24"/>
@@ -541,21 +502,12 @@
         </w:rPr>
         <w:t>cmd</w:t>
       </w:r>
-      <w:proofErr w:type="spellEnd"/>
-      <w:r>
-        <w:rPr>
-          <w:sz w:val="24"/>
-          <w:szCs w:val="24"/>
-        </w:rPr>
-        <w:t>只是一个</w:t>
-      </w:r>
-      <w:proofErr w:type="gramStart"/>
-      <w:r>
-        <w:rPr>
-          <w:sz w:val="24"/>
-          <w:szCs w:val="24"/>
-        </w:rPr>
-        <w:t>带</w:t>
+      <w:r>
+        <w:rPr>
+          <w:sz w:val="24"/>
+          <w:szCs w:val="24"/>
+        </w:rPr>
+        <w:t>只是一个带</w:t>
       </w:r>
       <w:r>
         <w:rPr>
@@ -565,7 +517,6 @@
         </w:rPr>
         <w:t>系统</w:t>
       </w:r>
-      <w:proofErr w:type="gramEnd"/>
       <w:r>
         <w:rPr>
           <w:sz w:val="24"/>
@@ -689,48 +640,30 @@
                 <w:szCs w:val="24"/>
               </w:rPr>
             </w:pPr>
-            <w:proofErr w:type="spellStart"/>
-            <w:r>
-              <w:rPr>
-                <w:sz w:val="24"/>
-                <w:szCs w:val="24"/>
-              </w:rPr>
-              <w:t>cmd</w:t>
-            </w:r>
-            <w:proofErr w:type="spellEnd"/>
-            <w:r>
-              <w:rPr>
-                <w:sz w:val="24"/>
-                <w:szCs w:val="24"/>
-              </w:rPr>
-              <w:t>="date \"+%Y-%m-%d\""</w:t>
-            </w:r>
-          </w:p>
-          <w:p>
-            <w:pPr>
-              <w:pStyle w:val="a3"/>
-              <w:ind w:firstLineChars="0" w:firstLine="0"/>
-              <w:rPr>
-                <w:sz w:val="24"/>
-                <w:szCs w:val="24"/>
-              </w:rPr>
-            </w:pPr>
-            <w:r>
-              <w:rPr>
-                <w:sz w:val="24"/>
-                <w:szCs w:val="24"/>
-              </w:rPr>
-              <w:t>echo $</w:t>
-            </w:r>
-            <w:proofErr w:type="spellStart"/>
-            <w:r>
-              <w:rPr>
-                <w:sz w:val="24"/>
-                <w:szCs w:val="24"/>
-              </w:rPr>
-              <w:t>cmd</w:t>
-            </w:r>
-            <w:proofErr w:type="spellEnd"/>
+            <w:r>
+              <w:rPr>
+                <w:sz w:val="24"/>
+                <w:szCs w:val="24"/>
+              </w:rPr>
+              <w:t>cmd="date \"+%Y-%m-%d\""</w:t>
+            </w:r>
+          </w:p>
+          <w:p>
+            <w:pPr>
+              <w:pStyle w:val="a3"/>
+              <w:ind w:firstLineChars="0" w:firstLine="0"/>
+              <w:rPr>
+                <w:sz w:val="24"/>
+                <w:szCs w:val="24"/>
+              </w:rPr>
+            </w:pPr>
+            <w:r>
+              <w:rPr>
+                <w:sz w:val="24"/>
+                <w:szCs w:val="24"/>
+              </w:rPr>
+              <w:t>echo $cmd</w:t>
+            </w:r>
           </w:p>
           <w:p>
             <w:pPr>
@@ -825,23 +758,7 @@
           <w:sz w:val="24"/>
           <w:szCs w:val="24"/>
         </w:rPr>
-        <w:t>情况下如果</w:t>
-      </w:r>
-      <w:proofErr w:type="gramStart"/>
-      <w:r>
-        <w:rPr>
-          <w:sz w:val="24"/>
-          <w:szCs w:val="24"/>
-        </w:rPr>
-        <w:t>想执行</w:t>
-      </w:r>
-      <w:proofErr w:type="gramEnd"/>
-      <w:r>
-        <w:rPr>
-          <w:sz w:val="24"/>
-          <w:szCs w:val="24"/>
-        </w:rPr>
-        <w:t>命令，则需要</w:t>
+        <w:t>情况下如果想执行命令，则需要</w:t>
       </w:r>
       <w:r>
         <w:rPr>
@@ -851,7 +768,6 @@
         </w:rPr>
         <w:t>使用</w:t>
       </w:r>
-      <w:proofErr w:type="spellStart"/>
       <w:r>
         <w:rPr>
           <w:rFonts w:hint="eastAsia"/>
@@ -860,7 +776,6 @@
         </w:rPr>
         <w:t>eval</w:t>
       </w:r>
-      <w:proofErr w:type="spellEnd"/>
       <w:r>
         <w:rPr>
           <w:rFonts w:hint="eastAsia"/>
@@ -869,7 +784,6 @@
         </w:rPr>
         <w:t>（</w:t>
       </w:r>
-      <w:proofErr w:type="spellStart"/>
       <w:r>
         <w:rPr>
           <w:rFonts w:hint="eastAsia"/>
@@ -878,7 +792,6 @@
         </w:rPr>
         <w:t>eval</w:t>
       </w:r>
-      <w:proofErr w:type="spellEnd"/>
       <w:r>
         <w:rPr>
           <w:rFonts w:hint="eastAsia"/>
@@ -924,6 +837,76 @@
         </w:rPr>
         <w:t>命令</w:t>
       </w:r>
+      <w:r>
+        <w:rPr>
+          <w:rFonts w:hint="eastAsia"/>
+          <w:sz w:val="24"/>
+          <w:szCs w:val="24"/>
+        </w:rPr>
+        <w:t>，</w:t>
+      </w:r>
+      <w:r>
+        <w:rPr>
+          <w:sz w:val="24"/>
+          <w:szCs w:val="24"/>
+        </w:rPr>
+        <w:t>注意</w:t>
+      </w:r>
+      <w:r>
+        <w:rPr>
+          <w:rFonts w:hint="eastAsia"/>
+          <w:sz w:val="24"/>
+          <w:szCs w:val="24"/>
+        </w:rPr>
+        <w:t>eval</w:t>
+      </w:r>
+      <w:r>
+        <w:rPr>
+          <w:rFonts w:hint="eastAsia"/>
+          <w:sz w:val="24"/>
+          <w:szCs w:val="24"/>
+        </w:rPr>
+        <w:t>的</w:t>
+      </w:r>
+      <w:r>
+        <w:rPr>
+          <w:sz w:val="24"/>
+          <w:szCs w:val="24"/>
+        </w:rPr>
+        <w:t>返回值和</w:t>
+      </w:r>
+      <w:r>
+        <w:rPr>
+          <w:rFonts w:hint="eastAsia"/>
+          <w:sz w:val="24"/>
+          <w:szCs w:val="24"/>
+        </w:rPr>
+        <w:t>扫描</w:t>
+      </w:r>
+      <w:r>
+        <w:rPr>
+          <w:sz w:val="24"/>
+          <w:szCs w:val="24"/>
+        </w:rPr>
+        <w:t>命令</w:t>
+      </w:r>
+      <w:r>
+        <w:rPr>
+          <w:rFonts w:hint="eastAsia"/>
+          <w:sz w:val="24"/>
+          <w:szCs w:val="24"/>
+        </w:rPr>
+        <w:t>的</w:t>
+      </w:r>
+      <w:r>
+        <w:rPr>
+          <w:sz w:val="24"/>
+          <w:szCs w:val="24"/>
+        </w:rPr>
+        <w:t>执行结果相同</w:t>
+      </w:r>
+      <w:bookmarkStart w:id="0" w:name="_GoBack"/>
+      <w:bookmarkEnd w:id="0"/>
       <w:r>
         <w:rPr>
           <w:rFonts w:hint="eastAsia"/>
@@ -994,57 +977,30 @@
                 <w:szCs w:val="24"/>
               </w:rPr>
             </w:pPr>
-            <w:proofErr w:type="spellStart"/>
-            <w:r>
-              <w:rPr>
-                <w:sz w:val="24"/>
-                <w:szCs w:val="24"/>
-              </w:rPr>
-              <w:t>cmd</w:t>
-            </w:r>
-            <w:proofErr w:type="spellEnd"/>
-            <w:r>
-              <w:rPr>
-                <w:sz w:val="24"/>
-                <w:szCs w:val="24"/>
-              </w:rPr>
-              <w:t>="date \"+%Y-%m-%d\""</w:t>
-            </w:r>
-          </w:p>
-          <w:p>
-            <w:pPr>
-              <w:pStyle w:val="a3"/>
-              <w:ind w:firstLineChars="0" w:firstLine="0"/>
-              <w:rPr>
-                <w:sz w:val="24"/>
-                <w:szCs w:val="24"/>
-              </w:rPr>
-            </w:pPr>
-            <w:proofErr w:type="spellStart"/>
-            <w:r>
-              <w:rPr>
-                <w:sz w:val="24"/>
-                <w:szCs w:val="24"/>
-              </w:rPr>
-              <w:t>eval</w:t>
-            </w:r>
-            <w:proofErr w:type="spellEnd"/>
-            <w:r>
-              <w:rPr>
-                <w:sz w:val="24"/>
-                <w:szCs w:val="24"/>
-              </w:rPr>
-              <w:t xml:space="preserve"> $</w:t>
-            </w:r>
-            <w:proofErr w:type="spellStart"/>
-            <w:r>
-              <w:rPr>
-                <w:sz w:val="24"/>
-                <w:szCs w:val="24"/>
-              </w:rPr>
-              <w:t>cmd</w:t>
-            </w:r>
-            <w:proofErr w:type="spellEnd"/>
+            <w:r>
+              <w:rPr>
+                <w:sz w:val="24"/>
+                <w:szCs w:val="24"/>
+              </w:rPr>
+              <w:t>cmd="date \"+%Y-%m-%d\""</w:t>
+            </w:r>
+          </w:p>
+          <w:p>
+            <w:pPr>
+              <w:pStyle w:val="a3"/>
+              <w:ind w:firstLineChars="0" w:firstLine="0"/>
+              <w:rPr>
+                <w:sz w:val="24"/>
+                <w:szCs w:val="24"/>
+              </w:rPr>
+            </w:pPr>
+            <w:r>
+              <w:rPr>
+                <w:sz w:val="24"/>
+                <w:szCs w:val="24"/>
+              </w:rPr>
+              <w:t>eval $cmd</w:t>
+            </w:r>
           </w:p>
           <w:p>
             <w:pPr>
@@ -1331,7 +1287,6 @@
           <w:szCs w:val="24"/>
         </w:rPr>
       </w:pPr>
-      <w:proofErr w:type="spellStart"/>
       <w:r>
         <w:rPr>
           <w:sz w:val="24"/>
@@ -1347,7 +1302,6 @@
         </w:rPr>
         <w:t>ed</w:t>
       </w:r>
-      <w:proofErr w:type="spellEnd"/>
       <w:r>
         <w:rPr>
           <w:rFonts w:hint="eastAsia"/>
@@ -1414,18 +1368,8 @@
           <w:sz w:val="24"/>
           <w:szCs w:val="24"/>
         </w:rPr>
-        <w:t>cat/</w:t>
-      </w:r>
-      <w:proofErr w:type="spellStart"/>
-      <w:r>
-        <w:rPr>
-          <w:rFonts w:hint="eastAsia"/>
-          <w:sz w:val="24"/>
-          <w:szCs w:val="24"/>
-        </w:rPr>
-        <w:t>grep</w:t>
-      </w:r>
-      <w:proofErr w:type="spellEnd"/>
+        <w:t>cat/grep</w:t>
+      </w:r>
       <w:r>
         <w:rPr>
           <w:rFonts w:hint="eastAsia"/>
@@ -1447,7 +1391,6 @@
         <w:pStyle w:val="a3"/>
         <w:ind w:left="780" w:firstLineChars="0" w:firstLine="0"/>
         <w:rPr>
-          <w:rFonts w:hint="eastAsia"/>
           <w:sz w:val="24"/>
           <w:szCs w:val="24"/>
         </w:rPr>
@@ -1482,30 +1425,12 @@
         </w:rPr>
         <w:t>：</w:t>
       </w:r>
-      <w:proofErr w:type="spellStart"/>
-      <w:proofErr w:type="gramStart"/>
-      <w:r>
-        <w:rPr>
-          <w:sz w:val="24"/>
-          <w:szCs w:val="24"/>
-        </w:rPr>
-        <w:t>sed</w:t>
-      </w:r>
-      <w:proofErr w:type="spellEnd"/>
-      <w:r>
-        <w:rPr>
-          <w:sz w:val="24"/>
-          <w:szCs w:val="24"/>
-        </w:rPr>
-        <w:t xml:space="preserve"> 's</w:t>
-      </w:r>
-      <w:proofErr w:type="gramEnd"/>
-      <w:r>
-        <w:rPr>
-          <w:sz w:val="24"/>
-          <w:szCs w:val="24"/>
-        </w:rPr>
-        <w:t>/\t/ /g'</w:t>
+      <w:r>
+        <w:rPr>
+          <w:sz w:val="24"/>
+          <w:szCs w:val="24"/>
+        </w:rPr>
+        <w:t>sed 's/\t/ /g'</w:t>
       </w:r>
     </w:p>
     <w:p>
@@ -1517,7 +1442,6 @@
         </w:numPr>
         <w:ind w:firstLineChars="0"/>
         <w:rPr>
-          <w:rFonts w:hint="eastAsia"/>
           <w:sz w:val="24"/>
           <w:szCs w:val="24"/>
         </w:rPr>
@@ -1752,74 +1676,72 @@
               <w:pStyle w:val="a3"/>
               <w:ind w:firstLineChars="0" w:firstLine="0"/>
               <w:rPr>
+                <w:sz w:val="24"/>
+                <w:szCs w:val="24"/>
+              </w:rPr>
+            </w:pPr>
+            <w:r>
+              <w:rPr>
+                <w:sz w:val="24"/>
+                <w:szCs w:val="24"/>
+              </w:rPr>
+              <w:t>unset A</w:t>
+            </w:r>
+            <w:r>
+              <w:rPr>
+                <w:sz w:val="24"/>
+                <w:szCs w:val="24"/>
+              </w:rPr>
+              <w:t xml:space="preserve">                     # </w:t>
+            </w:r>
+            <w:r>
+              <w:rPr>
                 <w:rFonts w:hint="eastAsia"/>
                 <w:sz w:val="24"/>
                 <w:szCs w:val="24"/>
               </w:rPr>
-            </w:pPr>
-            <w:r>
-              <w:rPr>
-                <w:sz w:val="24"/>
-                <w:szCs w:val="24"/>
-              </w:rPr>
-              <w:t>unset A</w:t>
-            </w:r>
-            <w:r>
-              <w:rPr>
-                <w:sz w:val="24"/>
-                <w:szCs w:val="24"/>
-              </w:rPr>
-              <w:t xml:space="preserve">                     # </w:t>
-            </w:r>
+              <w:t>取消</w:t>
+            </w:r>
+            <w:r>
+              <w:rPr>
+                <w:sz w:val="24"/>
+                <w:szCs w:val="24"/>
+              </w:rPr>
+              <w:t>变量</w:t>
+            </w:r>
+          </w:p>
+          <w:p>
+            <w:pPr>
+              <w:pStyle w:val="a3"/>
+              <w:ind w:firstLineChars="0" w:firstLine="0"/>
+              <w:rPr>
+                <w:sz w:val="24"/>
+                <w:szCs w:val="24"/>
+              </w:rPr>
+            </w:pPr>
+            <w:r>
+              <w:rPr>
+                <w:sz w:val="24"/>
+                <w:szCs w:val="24"/>
+              </w:rPr>
+              <w:t>echo “A = ”$A</w:t>
+            </w:r>
+          </w:p>
+          <w:p>
+            <w:pPr>
+              <w:pStyle w:val="a3"/>
+              <w:ind w:firstLineChars="0" w:firstLine="0"/>
+              <w:rPr>
+                <w:sz w:val="24"/>
+                <w:szCs w:val="24"/>
+              </w:rPr>
+            </w:pPr>
             <w:r>
               <w:rPr>
                 <w:rFonts w:hint="eastAsia"/>
                 <w:sz w:val="24"/>
                 <w:szCs w:val="24"/>
               </w:rPr>
-              <w:t>取消</w:t>
-            </w:r>
-            <w:r>
-              <w:rPr>
-                <w:sz w:val="24"/>
-                <w:szCs w:val="24"/>
-              </w:rPr>
-              <w:t>变量</w:t>
-            </w:r>
-          </w:p>
-          <w:p>
-            <w:pPr>
-              <w:pStyle w:val="a3"/>
-              <w:ind w:firstLineChars="0" w:firstLine="0"/>
-              <w:rPr>
-                <w:rFonts w:hint="eastAsia"/>
-                <w:sz w:val="24"/>
-                <w:szCs w:val="24"/>
-              </w:rPr>
-            </w:pPr>
-            <w:r>
-              <w:rPr>
-                <w:sz w:val="24"/>
-                <w:szCs w:val="24"/>
-              </w:rPr>
-              <w:t>echo “A = ”$A</w:t>
-            </w:r>
-          </w:p>
-          <w:p>
-            <w:pPr>
-              <w:pStyle w:val="a3"/>
-              <w:ind w:firstLineChars="0" w:firstLine="0"/>
-              <w:rPr>
-                <w:sz w:val="24"/>
-                <w:szCs w:val="24"/>
-              </w:rPr>
-            </w:pPr>
-            <w:r>
-              <w:rPr>
-                <w:rFonts w:hint="eastAsia"/>
-                <w:sz w:val="24"/>
-                <w:szCs w:val="24"/>
-              </w:rPr>
               <w:t>输出：</w:t>
             </w:r>
           </w:p>
@@ -1828,7 +1750,6 @@
               <w:pStyle w:val="a3"/>
               <w:ind w:firstLineChars="0" w:firstLine="0"/>
               <w:rPr>
-                <w:rFonts w:hint="eastAsia"/>
                 <w:sz w:val="24"/>
                 <w:szCs w:val="24"/>
               </w:rPr>
@@ -1981,7 +1902,6 @@
               <w:pStyle w:val="a3"/>
               <w:ind w:firstLineChars="0" w:firstLine="0"/>
               <w:rPr>
-                <w:rFonts w:hint="eastAsia"/>
                 <w:sz w:val="24"/>
                 <w:szCs w:val="24"/>
               </w:rPr>
@@ -2075,24 +1995,31 @@
               <w:pStyle w:val="a3"/>
               <w:ind w:firstLineChars="0" w:firstLine="0"/>
               <w:rPr>
+                <w:sz w:val="24"/>
+                <w:szCs w:val="24"/>
+              </w:rPr>
+            </w:pPr>
+            <w:r>
+              <w:rPr>
+                <w:sz w:val="24"/>
+                <w:szCs w:val="24"/>
+              </w:rPr>
+              <w:t>echo "Current PID = "$$</w:t>
+            </w:r>
+            <w:r>
+              <w:rPr>
+                <w:sz w:val="24"/>
+                <w:szCs w:val="24"/>
+              </w:rPr>
+              <w:t xml:space="preserve">                 #</w:t>
+            </w:r>
+            <w:r>
+              <w:rPr>
                 <w:rFonts w:hint="eastAsia"/>
                 <w:sz w:val="24"/>
                 <w:szCs w:val="24"/>
               </w:rPr>
-            </w:pPr>
-            <w:r>
-              <w:rPr>
-                <w:sz w:val="24"/>
-                <w:szCs w:val="24"/>
-              </w:rPr>
-              <w:t>echo "Current PID = "$$</w:t>
-            </w:r>
-            <w:r>
-              <w:rPr>
-                <w:sz w:val="24"/>
-                <w:szCs w:val="24"/>
-              </w:rPr>
-              <w:t xml:space="preserve">                 #</w:t>
+              <w:t xml:space="preserve"> </w:t>
             </w:r>
             <w:r>
               <w:rPr>
@@ -2100,7 +2027,62 @@
                 <w:sz w:val="24"/>
                 <w:szCs w:val="24"/>
               </w:rPr>
-              <w:t xml:space="preserve"> </w:t>
+              <w:t>当前</w:t>
+            </w:r>
+            <w:r>
+              <w:rPr>
+                <w:sz w:val="24"/>
+                <w:szCs w:val="24"/>
+              </w:rPr>
+              <w:t>进程</w:t>
+            </w:r>
+            <w:r>
+              <w:rPr>
+                <w:sz w:val="24"/>
+                <w:szCs w:val="24"/>
+              </w:rPr>
+              <w:t>ID</w:t>
+            </w:r>
+          </w:p>
+          <w:p>
+            <w:pPr>
+              <w:pStyle w:val="a3"/>
+              <w:ind w:firstLineChars="0" w:firstLine="0"/>
+              <w:rPr>
+                <w:sz w:val="24"/>
+                <w:szCs w:val="24"/>
+              </w:rPr>
+            </w:pPr>
+            <w:r>
+              <w:rPr>
+                <w:sz w:val="24"/>
+                <w:szCs w:val="24"/>
+              </w:rPr>
+              <w:t>date</w:t>
+            </w:r>
+          </w:p>
+          <w:p>
+            <w:pPr>
+              <w:pStyle w:val="a3"/>
+              <w:ind w:firstLineChars="0" w:firstLine="0"/>
+              <w:rPr>
+                <w:sz w:val="24"/>
+                <w:szCs w:val="24"/>
+              </w:rPr>
+            </w:pPr>
+            <w:r>
+              <w:rPr>
+                <w:sz w:val="24"/>
+                <w:szCs w:val="24"/>
+              </w:rPr>
+              <w:t>echo "Return state of last command = "$?</w:t>
+            </w:r>
+            <w:r>
+              <w:rPr>
+                <w:sz w:val="24"/>
+                <w:szCs w:val="24"/>
+              </w:rPr>
+              <w:t xml:space="preserve">   # </w:t>
             </w:r>
             <w:r>
               <w:rPr>
@@ -2108,119 +2090,46 @@
                 <w:sz w:val="24"/>
                 <w:szCs w:val="24"/>
               </w:rPr>
-              <w:t>当前</w:t>
-            </w:r>
-            <w:r>
-              <w:rPr>
-                <w:sz w:val="24"/>
-                <w:szCs w:val="24"/>
-              </w:rPr>
-              <w:t>进程</w:t>
-            </w:r>
-            <w:r>
-              <w:rPr>
-                <w:sz w:val="24"/>
-                <w:szCs w:val="24"/>
-              </w:rPr>
-              <w:t>ID</w:t>
-            </w:r>
-          </w:p>
-          <w:p>
-            <w:pPr>
-              <w:pStyle w:val="a3"/>
-              <w:ind w:firstLineChars="0" w:firstLine="0"/>
-              <w:rPr>
-                <w:sz w:val="24"/>
-                <w:szCs w:val="24"/>
-              </w:rPr>
-            </w:pPr>
-            <w:r>
-              <w:rPr>
-                <w:sz w:val="24"/>
-                <w:szCs w:val="24"/>
-              </w:rPr>
-              <w:t>date</w:t>
-            </w:r>
-          </w:p>
-          <w:p>
-            <w:pPr>
-              <w:pStyle w:val="a3"/>
-              <w:ind w:firstLineChars="0" w:firstLine="0"/>
+              <w:t>上一条</w:t>
+            </w:r>
+            <w:r>
+              <w:rPr>
+                <w:sz w:val="24"/>
+                <w:szCs w:val="24"/>
+              </w:rPr>
+              <w:t>指令执行</w:t>
+            </w:r>
+            <w:r>
               <w:rPr>
                 <w:rFonts w:hint="eastAsia"/>
                 <w:sz w:val="24"/>
                 <w:szCs w:val="24"/>
               </w:rPr>
-            </w:pPr>
-            <w:proofErr w:type="gramStart"/>
-            <w:r>
-              <w:rPr>
-                <w:sz w:val="24"/>
-                <w:szCs w:val="24"/>
-              </w:rPr>
-              <w:t>echo</w:t>
-            </w:r>
-            <w:proofErr w:type="gramEnd"/>
-            <w:r>
-              <w:rPr>
-                <w:sz w:val="24"/>
-                <w:szCs w:val="24"/>
-              </w:rPr>
-              <w:t xml:space="preserve"> "Return state of last command = "$?</w:t>
-            </w:r>
-            <w:r>
-              <w:rPr>
-                <w:sz w:val="24"/>
-                <w:szCs w:val="24"/>
-              </w:rPr>
-              <w:t xml:space="preserve">   # </w:t>
-            </w:r>
+              <w:t>的</w:t>
+            </w:r>
+            <w:r>
+              <w:rPr>
+                <w:sz w:val="24"/>
+                <w:szCs w:val="24"/>
+              </w:rPr>
+              <w:t>返回状态</w:t>
+            </w:r>
+          </w:p>
+          <w:p>
+            <w:pPr>
+              <w:pStyle w:val="a3"/>
+              <w:ind w:firstLineChars="0" w:firstLine="0"/>
+              <w:rPr>
+                <w:sz w:val="24"/>
+                <w:szCs w:val="24"/>
+              </w:rPr>
+            </w:pPr>
             <w:r>
               <w:rPr>
                 <w:rFonts w:hint="eastAsia"/>
                 <w:sz w:val="24"/>
                 <w:szCs w:val="24"/>
               </w:rPr>
-              <w:t>上一条</w:t>
-            </w:r>
-            <w:r>
-              <w:rPr>
-                <w:sz w:val="24"/>
-                <w:szCs w:val="24"/>
-              </w:rPr>
-              <w:t>指令执行</w:t>
-            </w:r>
-            <w:r>
-              <w:rPr>
-                <w:rFonts w:hint="eastAsia"/>
-                <w:sz w:val="24"/>
-                <w:szCs w:val="24"/>
-              </w:rPr>
-              <w:t>的</w:t>
-            </w:r>
-            <w:r>
-              <w:rPr>
-                <w:sz w:val="24"/>
-                <w:szCs w:val="24"/>
-              </w:rPr>
-              <w:t>返回状态</w:t>
-            </w:r>
-          </w:p>
-          <w:p>
-            <w:pPr>
-              <w:pStyle w:val="a3"/>
-              <w:ind w:firstLineChars="0" w:firstLine="0"/>
-              <w:rPr>
-                <w:sz w:val="24"/>
-                <w:szCs w:val="24"/>
-              </w:rPr>
-            </w:pPr>
-            <w:r>
-              <w:rPr>
-                <w:rFonts w:hint="eastAsia"/>
-                <w:sz w:val="24"/>
-                <w:szCs w:val="24"/>
-              </w:rPr>
               <w:t>输出：</w:t>
             </w:r>
           </w:p>
@@ -2229,7 +2138,6 @@
               <w:pStyle w:val="a3"/>
               <w:ind w:firstLineChars="0" w:firstLine="0"/>
               <w:rPr>
-                <w:rFonts w:hint="eastAsia"/>
                 <w:sz w:val="24"/>
                 <w:szCs w:val="24"/>
               </w:rPr>
@@ -2368,8 +2276,6 @@
               </w:rPr>
               <w:t>echo `expr $sum \* 2`</w:t>
             </w:r>
-            <w:bookmarkStart w:id="0" w:name="_GoBack"/>
-            <w:bookmarkEnd w:id="0"/>
           </w:p>
           <w:p>
             <w:pPr>
@@ -2394,7 +2300,6 @@
               <w:pStyle w:val="a3"/>
               <w:ind w:firstLineChars="0" w:firstLine="0"/>
               <w:rPr>
-                <w:rFonts w:hint="eastAsia"/>
                 <w:sz w:val="24"/>
                 <w:szCs w:val="24"/>
               </w:rPr>

</xml_diff>

<commit_message>
Add echo return value
</commit_message>
<xml_diff>
--- a/Shell.docx
+++ b/Shell.docx
@@ -326,6 +326,164 @@
         <w:pStyle w:val="a3"/>
         <w:ind w:left="420" w:firstLineChars="0" w:firstLine="0"/>
         <w:rPr>
+          <w:rFonts w:hint="eastAsia"/>
+          <w:sz w:val="24"/>
+          <w:szCs w:val="24"/>
+        </w:rPr>
+      </w:pPr>
+      <w:r>
+        <w:rPr>
+          <w:rFonts w:hint="eastAsia"/>
+          <w:sz w:val="24"/>
+          <w:szCs w:val="24"/>
+        </w:rPr>
+        <w:t>也可以</w:t>
+      </w:r>
+      <w:r>
+        <w:rPr>
+          <w:sz w:val="24"/>
+          <w:szCs w:val="24"/>
+        </w:rPr>
+        <w:t>使用</w:t>
+      </w:r>
+      <w:r>
+        <w:rPr>
+          <w:rFonts w:hint="eastAsia"/>
+          <w:sz w:val="24"/>
+          <w:szCs w:val="24"/>
+        </w:rPr>
+        <w:t>echo</w:t>
+      </w:r>
+      <w:r>
+        <w:rPr>
+          <w:rFonts w:hint="eastAsia"/>
+          <w:sz w:val="24"/>
+          <w:szCs w:val="24"/>
+        </w:rPr>
+        <w:t>打印</w:t>
+      </w:r>
+      <w:r>
+        <w:rPr>
+          <w:sz w:val="24"/>
+          <w:szCs w:val="24"/>
+        </w:rPr>
+        <w:t>执行命令的</w:t>
+      </w:r>
+      <w:r>
+        <w:rPr>
+          <w:rFonts w:hint="eastAsia"/>
+          <w:sz w:val="24"/>
+          <w:szCs w:val="24"/>
+        </w:rPr>
+        <w:t>输出</w:t>
+      </w:r>
+      <w:r>
+        <w:rPr>
+          <w:sz w:val="24"/>
+          <w:szCs w:val="24"/>
+        </w:rPr>
+        <w:t>，</w:t>
+      </w:r>
+      <w:r>
+        <w:rPr>
+          <w:rFonts w:hint="eastAsia"/>
+          <w:sz w:val="24"/>
+          <w:szCs w:val="24"/>
+        </w:rPr>
+        <w:t>echo `</w:t>
+      </w:r>
+      <w:r>
+        <w:rPr>
+          <w:sz w:val="24"/>
+          <w:szCs w:val="24"/>
+        </w:rPr>
+        <w:t>cmd</w:t>
+      </w:r>
+      <w:r>
+        <w:rPr>
+          <w:rFonts w:hint="eastAsia"/>
+          <w:sz w:val="24"/>
+          <w:szCs w:val="24"/>
+        </w:rPr>
+        <w:t>`</w:t>
+      </w:r>
+      <w:r>
+        <w:rPr>
+          <w:rFonts w:hint="eastAsia"/>
+          <w:sz w:val="24"/>
+          <w:szCs w:val="24"/>
+        </w:rPr>
+        <w:t>，</w:t>
+      </w:r>
+      <w:r>
+        <w:rPr>
+          <w:sz w:val="24"/>
+          <w:szCs w:val="24"/>
+        </w:rPr>
+        <w:t>但是之后调用</w:t>
+      </w:r>
+      <w:r>
+        <w:rPr>
+          <w:rFonts w:hint="eastAsia"/>
+          <w:sz w:val="24"/>
+          <w:szCs w:val="24"/>
+        </w:rPr>
+        <w:t>$?</w:t>
+      </w:r>
+      <w:r>
+        <w:rPr>
+          <w:rFonts w:hint="eastAsia"/>
+          <w:sz w:val="24"/>
+          <w:szCs w:val="24"/>
+        </w:rPr>
+        <w:t>获取的</w:t>
+      </w:r>
+      <w:r>
+        <w:rPr>
+          <w:sz w:val="24"/>
+          <w:szCs w:val="24"/>
+        </w:rPr>
+        <w:t>返回参数不再是</w:t>
+      </w:r>
+      <w:r>
+        <w:rPr>
+          <w:rFonts w:hint="eastAsia"/>
+          <w:sz w:val="24"/>
+          <w:szCs w:val="24"/>
+        </w:rPr>
+        <w:t>cmd</w:t>
+      </w:r>
+      <w:r>
+        <w:rPr>
+          <w:rFonts w:hint="eastAsia"/>
+          <w:sz w:val="24"/>
+          <w:szCs w:val="24"/>
+        </w:rPr>
+        <w:t>而是</w:t>
+      </w:r>
+      <w:r>
+        <w:rPr>
+          <w:sz w:val="24"/>
+          <w:szCs w:val="24"/>
+        </w:rPr>
+        <w:t>echo</w:t>
+      </w:r>
+      <w:r>
+        <w:rPr>
+          <w:rFonts w:hint="eastAsia"/>
+          <w:sz w:val="24"/>
+          <w:szCs w:val="24"/>
+        </w:rPr>
+        <w:t>。</w:t>
+      </w:r>
+      <w:bookmarkStart w:id="0" w:name="_GoBack"/>
+      <w:bookmarkEnd w:id="0"/>
+    </w:p>
+    <w:p>
+      <w:pPr>
+        <w:pStyle w:val="a3"/>
+        <w:ind w:left="420" w:firstLineChars="0" w:firstLine="0"/>
+        <w:rPr>
           <w:sz w:val="24"/>
           <w:szCs w:val="24"/>
         </w:rPr>
@@ -905,8 +1063,6 @@
         </w:rPr>
         <w:t>执行结果相同</w:t>
       </w:r>
-      <w:bookmarkStart w:id="0" w:name="_GoBack"/>
-      <w:bookmarkEnd w:id="0"/>
       <w:r>
         <w:rPr>
           <w:rFonts w:hint="eastAsia"/>
@@ -1466,6 +1622,7 @@
           <w:sz w:val="24"/>
           <w:szCs w:val="24"/>
         </w:rPr>
+        <w:lastRenderedPageBreak/>
         <w:t>变量</w:t>
       </w:r>
     </w:p>
@@ -1548,7 +1705,6 @@
           <w:sz w:val="24"/>
           <w:szCs w:val="24"/>
         </w:rPr>
-        <w:lastRenderedPageBreak/>
         <w:t>赋值</w:t>
       </w:r>
       <w:r>

</xml_diff>